<commit_message>
Fix Lab02 Docx file.
</commit_message>
<xml_diff>
--- a/Lab02/Lab02.docx
+++ b/Lab02/Lab02.docx
@@ -24,6 +24,9 @@
     </w:p>
     <w:p>
       <w:r>
+        <w:rPr>
+          <w:noProof/>
+        </w:rPr>
         <w:drawing>
           <wp:inline distT="0" distB="0" distL="0" distR="0" wp14:anchorId="37626863" wp14:editId="554B67FE">
             <wp:extent cx="3711262" cy="2362405"/>
@@ -83,7 +86,19 @@
         <w:t xml:space="preserve">time period is 10ns so it’s frequency is </w:t>
       </w:r>
       <w:r>
-        <w:t>1/(10^(-9)) = 10^9 HZ</w:t>
+        <w:t>1</w:t>
+      </w:r>
+      <w:r>
+        <w:t>0</w:t>
+      </w:r>
+      <w:r>
+        <w:t>/(10^(-9)) = 10^</w:t>
+      </w:r>
+      <w:r>
+        <w:t>8</w:t>
+      </w:r>
+      <w:r>
+        <w:t xml:space="preserve"> HZ</w:t>
       </w:r>
     </w:p>
     <w:p>
@@ -117,7 +132,13 @@
         <w:t>log (</w:t>
       </w:r>
       <w:r>
-        <w:t>(10^8)/6)</w:t>
+        <w:t>(10^</w:t>
+      </w:r>
+      <w:r>
+        <w:t>7</w:t>
+      </w:r>
+      <w:r>
+        <w:t>)/6)</w:t>
       </w:r>
       <w:r>
         <w:t xml:space="preserve"> </w:t>
@@ -129,7 +150,10 @@
         <w:t>log(</w:t>
       </w:r>
       <w:r>
-        <w:t>10^6</w:t>
+        <w:t>10^</w:t>
+      </w:r>
+      <w:r>
+        <w:t>5</w:t>
       </w:r>
       <w:r>
         <w:t>)</w:t>
@@ -146,13 +170,25 @@
         <w:t xml:space="preserve">From calculation we get </w:t>
       </w:r>
       <w:r>
-        <w:t>23.99</w:t>
+        <w:t>2</w:t>
+      </w:r>
+      <w:r>
+        <w:t>0</w:t>
+      </w:r>
+      <w:r>
+        <w:t>.</w:t>
+      </w:r>
+      <w:r>
+        <w:t>67</w:t>
       </w:r>
       <w:r>
         <w:t xml:space="preserve"> &gt;= the bit we need &gt;= </w:t>
       </w:r>
       <w:r>
-        <w:t>19.93;</w:t>
+        <w:t>16.61</w:t>
+      </w:r>
+      <w:r>
+        <w:t>;</w:t>
       </w:r>
       <w:r>
         <w:t xml:space="preserve"> but the bit we need is an integer</w:t>
@@ -166,7 +202,16 @@
         <w:t xml:space="preserve"> we must round up </w:t>
       </w:r>
       <w:r>
-        <w:t>thus we get 23 &gt;= the bit we need &gt;= 20</w:t>
+        <w:t>thus we get 2</w:t>
+      </w:r>
+      <w:r>
+        <w:t>0</w:t>
+      </w:r>
+      <w:r>
+        <w:t xml:space="preserve"> &gt;= the bit we need &gt;= </w:t>
+      </w:r>
+      <w:r>
+        <w:t>17</w:t>
       </w:r>
     </w:p>
     <w:p>
@@ -178,7 +223,19 @@
         <w:t>ANS</w:t>
       </w:r>
       <w:r>
-        <w:t xml:space="preserve"> the bit we need must be in range of 20 to 23.</w:t>
+        <w:t xml:space="preserve"> the bit we need must be in range of </w:t>
+      </w:r>
+      <w:r>
+        <w:t>17</w:t>
+      </w:r>
+      <w:r>
+        <w:t xml:space="preserve"> to 2</w:t>
+      </w:r>
+      <w:r>
+        <w:t>0</w:t>
+      </w:r>
+      <w:r>
+        <w:t>.</w:t>
       </w:r>
     </w:p>
     <w:sectPr>

</xml_diff>